<commit_message>
Fixed Bug 1 - Incorrect welcome email to Facebook users
</commit_message>
<xml_diff>
--- a/doc/Stuff to Fix.docx
+++ b/doc/Stuff to Fix.docx
@@ -45,7 +45,13 @@
         <w:pStyle w:val="NoSpacing"/>
       </w:pPr>
       <w:r>
-        <w:t xml:space="preserve">4/11/13: BUG: When you login via </w:t>
+        <w:rPr>
+          <w:b/>
+        </w:rPr>
+        <w:t>4/11/13: BUG:</w:t>
+      </w:r>
+      <w:r>
+        <w:t xml:space="preserve"> When you login via </w:t>
       </w:r>
       <w:proofErr w:type="spellStart"/>
       <w:r>
@@ -75,40 +81,37 @@
       </w:r>
       <w:proofErr w:type="spellStart"/>
       <w:r>
-        <w:t>n</w:t>
-      </w:r>
+        <w:t>ng-href</w:t>
+      </w:r>
+      <w:proofErr w:type="spellEnd"/>
+      <w:proofErr w:type="gramStart"/>
+      <w:r>
+        <w:t>={</w:t>
+      </w:r>
+      <w:proofErr w:type="gramEnd"/>
+      <w:r>
+        <w:t>{</w:t>
+      </w:r>
+      <w:proofErr w:type="spellStart"/>
+      <w:r>
+        <w:t>currentlocation</w:t>
+      </w:r>
+      <w:proofErr w:type="spellEnd"/>
+      <w:r>
+        <w:t>}} to loginWithFacebook.html</w:t>
+      </w:r>
+    </w:p>
+    <w:p>
+      <w:pPr>
+        <w:pStyle w:val="NoSpacing"/>
+      </w:pPr>
+    </w:p>
+    <w:p>
+      <w:pPr>
+        <w:pStyle w:val="NoSpacing"/>
+      </w:pPr>
       <w:bookmarkStart w:id="0" w:name="_GoBack"/>
       <w:bookmarkEnd w:id="0"/>
-      <w:r>
-        <w:t>g-href</w:t>
-      </w:r>
-      <w:proofErr w:type="spellEnd"/>
-      <w:proofErr w:type="gramStart"/>
-      <w:r>
-        <w:t>={</w:t>
-      </w:r>
-      <w:proofErr w:type="gramEnd"/>
-      <w:r>
-        <w:t>{</w:t>
-      </w:r>
-      <w:proofErr w:type="spellStart"/>
-      <w:r>
-        <w:t>currentlocation</w:t>
-      </w:r>
-      <w:proofErr w:type="spellEnd"/>
-      <w:r>
-        <w:t>}} to loginWithFacebook.html</w:t>
-      </w:r>
-    </w:p>
-    <w:p>
-      <w:pPr>
-        <w:pStyle w:val="NoSpacing"/>
-      </w:pPr>
-    </w:p>
-    <w:p>
-      <w:pPr>
-        <w:pStyle w:val="NoSpacing"/>
-      </w:pPr>
     </w:p>
     <w:p>
       <w:pPr>
@@ -212,6 +215,34 @@
       <w:proofErr w:type="spellEnd"/>
       <w:r>
         <w:t>.  In this case, the user/pass is irrelevant.  Send them a welcome email that doesn’t contain their user/pass</w:t>
+      </w:r>
+    </w:p>
+    <w:p>
+      <w:pPr>
+        <w:pStyle w:val="NoSpacing"/>
+      </w:pPr>
+      <w:r>
+        <w:t>6/10/13: Welcome email is lacking: no logo and text could say more</w:t>
+      </w:r>
+      <w:r>
+        <w:t xml:space="preserve">. </w:t>
+      </w:r>
+      <w:r>
+        <w:rPr>
+          <w:b/>
+        </w:rPr>
+        <w:t xml:space="preserve">Update: </w:t>
+      </w:r>
+      <w:r>
+        <w:t xml:space="preserve">No, the logo is in the email but it is being served up by the production site – eatj.com.  On </w:t>
+      </w:r>
+      <w:proofErr w:type="spellStart"/>
+      <w:r>
+        <w:t>localhost</w:t>
+      </w:r>
+      <w:proofErr w:type="spellEnd"/>
+      <w:r>
+        <w:t>, the logo doesn’t appear because I have jacked with the hosts file to make littlebluebird.com point to my laptop.  If you look at one of these emails from another machine, you will see the logo.</w:t>
       </w:r>
     </w:p>
     <w:p>
@@ -425,6 +456,17 @@
       <w:spacing w:after="0" w:line="240" w:lineRule="auto"/>
     </w:pPr>
   </w:style>
+  <w:style w:type="character" w:styleId="Hyperlink">
+    <w:name w:val="Hyperlink"/>
+    <w:basedOn w:val="DefaultParagraphFont"/>
+    <w:uiPriority w:val="99"/>
+    <w:unhideWhenUsed/>
+    <w:rsid w:val="00924C60"/>
+    <w:rPr>
+      <w:color w:val="0000FF" w:themeColor="hyperlink"/>
+      <w:u w:val="single"/>
+    </w:rPr>
+  </w:style>
 </w:styles>
 </file>
 
@@ -624,6 +666,17 @@
       <w:spacing w:after="0" w:line="240" w:lineRule="auto"/>
     </w:pPr>
   </w:style>
+  <w:style w:type="character" w:styleId="Hyperlink">
+    <w:name w:val="Hyperlink"/>
+    <w:basedOn w:val="DefaultParagraphFont"/>
+    <w:uiPriority w:val="99"/>
+    <w:unhideWhenUsed/>
+    <w:rsid w:val="00924C60"/>
+    <w:rPr>
+      <w:color w:val="0000FF" w:themeColor="hyperlink"/>
+      <w:u w:val="single"/>
+    </w:rPr>
+  </w:style>
 </w:styles>
 </file>
 

</xml_diff>